<commit_message>
Hibernate :  HQL,SQL, JSP-Serlvlet Integration
Hibernate :  HQL,SQL, JSP-Serlvlet Integration
</commit_message>
<xml_diff>
--- a/docs/HibernateFramework.docx
+++ b/docs/HibernateFramework.docx
@@ -104,15 +104,7 @@
         </w:numPr>
       </w:pPr>
       <w:r>
-        <w:t xml:space="preserve">Hibernate can generate DDL, DML queries internally </w:t>
-      </w:r>
-      <w:proofErr w:type="gramStart"/>
-      <w:r>
-        <w:t>and  also</w:t>
-      </w:r>
-      <w:proofErr w:type="gramEnd"/>
-      <w:r>
-        <w:t xml:space="preserve"> executes the queries.</w:t>
+        <w:t>Hibernate can generate DDL, DML queries internally and  also executes the queries.</w:t>
       </w:r>
     </w:p>
     <w:p>
@@ -315,8 +307,6 @@
           <w:bCs/>
         </w:rPr>
       </w:pPr>
-      <w:proofErr w:type="spellStart"/>
-      <w:proofErr w:type="gramStart"/>
       <w:r>
         <w:rPr>
           <w:b/>
@@ -324,7 +314,6 @@
         </w:rPr>
         <w:t>SessionFactory</w:t>
       </w:r>
-      <w:proofErr w:type="spellEnd"/>
       <w:r>
         <w:rPr>
           <w:b/>
@@ -332,7 +321,6 @@
         </w:rPr>
         <w:t xml:space="preserve"> :</w:t>
       </w:r>
-      <w:proofErr w:type="gramEnd"/>
     </w:p>
     <w:p>
       <w:pPr>
@@ -346,13 +334,8 @@
           <w:bCs/>
         </w:rPr>
       </w:pPr>
-      <w:proofErr w:type="spellStart"/>
-      <w:r>
-        <w:t>SessionFactory</w:t>
-      </w:r>
-      <w:proofErr w:type="spellEnd"/>
-      <w:r>
-        <w:t xml:space="preserve"> produces an Object of Sessions.</w:t>
+      <w:r>
+        <w:t>SessionFactory produces an Object of Sessions.</w:t>
       </w:r>
     </w:p>
     <w:p>
@@ -368,29 +351,8 @@
         </w:rPr>
       </w:pPr>
       <w:r>
-        <w:t xml:space="preserve">Once </w:t>
-      </w:r>
-      <w:proofErr w:type="spellStart"/>
-      <w:r>
-        <w:t>sessionFactory</w:t>
-      </w:r>
-      <w:proofErr w:type="spellEnd"/>
-      <w:r>
-        <w:t xml:space="preserve"> Object is linked with a one database at a time, </w:t>
-      </w:r>
-      <w:proofErr w:type="gramStart"/>
-      <w:r>
-        <w:t>If</w:t>
-      </w:r>
-      <w:proofErr w:type="gramEnd"/>
-      <w:r>
-        <w:t xml:space="preserve"> you are using multiple database in the application then you needs to create multiple </w:t>
-      </w:r>
-      <w:proofErr w:type="spellStart"/>
-      <w:r>
-        <w:t>SessionFacotry</w:t>
-      </w:r>
-      <w:proofErr w:type="spellEnd"/>
+        <w:t>Once sessionFactory Object is linked with a one database at a time, If you are using multiple database in the application then you needs to create multiple SessionFacotry</w:t>
+      </w:r>
     </w:p>
     <w:p>
       <w:pPr>
@@ -429,15 +391,7 @@
         </w:numPr>
       </w:pPr>
       <w:r>
-        <w:t xml:space="preserve">Session Objects are </w:t>
-      </w:r>
-      <w:proofErr w:type="gramStart"/>
-      <w:r>
-        <w:t>consider</w:t>
-      </w:r>
-      <w:proofErr w:type="gramEnd"/>
-      <w:r>
-        <w:t xml:space="preserve"> as a Connection Object.</w:t>
+        <w:t>Session Objects are consider as a Connection Object.</w:t>
       </w:r>
     </w:p>
     <w:p>
@@ -449,15 +403,7 @@
         </w:numPr>
       </w:pPr>
       <w:r>
-        <w:t xml:space="preserve">One session multiple </w:t>
-      </w:r>
-      <w:proofErr w:type="gramStart"/>
-      <w:r>
-        <w:t>transactions</w:t>
-      </w:r>
-      <w:proofErr w:type="gramEnd"/>
-      <w:r>
-        <w:t>.</w:t>
+        <w:t>One session multiple transactions.</w:t>
       </w:r>
     </w:p>
     <w:p>
@@ -506,15 +452,7 @@
         </w:rPr>
       </w:pPr>
       <w:r>
-        <w:t xml:space="preserve">One transaction can have a </w:t>
-      </w:r>
-      <w:proofErr w:type="gramStart"/>
-      <w:r>
-        <w:t>multiple queries</w:t>
-      </w:r>
-      <w:proofErr w:type="gramEnd"/>
-      <w:r>
-        <w:t>.</w:t>
+        <w:t>One transaction can have a multiple queries.</w:t>
       </w:r>
     </w:p>
     <w:p>
@@ -675,15 +613,7 @@
         </w:numPr>
       </w:pPr>
       <w:r>
-        <w:t>Select “</w:t>
-      </w:r>
-      <w:proofErr w:type="spellStart"/>
-      <w:r>
-        <w:t>Classpath</w:t>
-      </w:r>
-      <w:proofErr w:type="spellEnd"/>
-      <w:r>
-        <w:t xml:space="preserve">” option </w:t>
+        <w:t xml:space="preserve">Select “Classpath” option </w:t>
       </w:r>
     </w:p>
     <w:p>
@@ -695,15 +625,7 @@
         </w:numPr>
       </w:pPr>
       <w:r>
-        <w:t xml:space="preserve">Click on “Add External </w:t>
-      </w:r>
-      <w:proofErr w:type="gramStart"/>
-      <w:r>
-        <w:t>Jars..</w:t>
-      </w:r>
-      <w:proofErr w:type="gramEnd"/>
-      <w:r>
-        <w:t>” button</w:t>
+        <w:t>Click on “Add External Jars..” button</w:t>
       </w:r>
       <w:r>
         <w:t>.</w:t>
@@ -730,26 +652,10 @@
         </w:numPr>
       </w:pPr>
       <w:r>
-        <w:t>Select All the jar file from the path “&lt;</w:t>
-      </w:r>
-      <w:proofErr w:type="spellStart"/>
-      <w:r>
-        <w:t>YourFolderPath</w:t>
-      </w:r>
-      <w:proofErr w:type="spellEnd"/>
-      <w:r>
-        <w:t>&gt;/</w:t>
-      </w:r>
-      <w:r>
-        <w:t>hibernate-release-5.5.</w:t>
-      </w:r>
-      <w:proofErr w:type="gramStart"/>
-      <w:r>
-        <w:t>7.Final</w:t>
-      </w:r>
-      <w:proofErr w:type="gramEnd"/>
-      <w:r>
-        <w:t>\lib\required</w:t>
+        <w:t>Select All the jar file from the path “&lt;YourFolderPath&gt;/</w:t>
+      </w:r>
+      <w:r>
+        <w:t>hibernate-release-5.5.7.Final\lib\required</w:t>
       </w:r>
       <w:r>
         <w:t>”</w:t>
@@ -804,13 +710,8 @@
         </w:numPr>
       </w:pPr>
       <w:r>
-        <w:t xml:space="preserve">Right Click on </w:t>
-      </w:r>
-      <w:proofErr w:type="spellStart"/>
-      <w:r>
-        <w:t>src</w:t>
-      </w:r>
-      <w:proofErr w:type="spellEnd"/>
+        <w:t>Right Click on src</w:t>
+      </w:r>
     </w:p>
     <w:p>
       <w:pPr>
@@ -919,14 +820,14 @@
         <w:pStyle w:val="NoSpacing"/>
         <w:numPr>
           <w:ilvl w:val="0"/>
-          <w:numId w:val="7"/>
+          <w:numId w:val="9"/>
         </w:numPr>
         <w:rPr>
           <w:b/>
           <w:bCs/>
           <w:i/>
           <w:iCs/>
-          <w:color w:val="00B050"/>
+          <w:color w:val="000000" w:themeColor="text1"/>
           <w:u w:val="single"/>
         </w:rPr>
       </w:pPr>
@@ -934,7 +835,7 @@
         <w:rPr>
           <w:i/>
           <w:iCs/>
-          <w:color w:val="00B050"/>
+          <w:color w:val="000000" w:themeColor="text1"/>
         </w:rPr>
         <w:t>Create a Core Java Project</w:t>
       </w:r>
@@ -944,20 +845,20 @@
         <w:pStyle w:val="NoSpacing"/>
         <w:numPr>
           <w:ilvl w:val="0"/>
-          <w:numId w:val="7"/>
+          <w:numId w:val="9"/>
         </w:numPr>
         <w:rPr>
           <w:b/>
           <w:bCs/>
           <w:i/>
           <w:iCs/>
-          <w:color w:val="00B050"/>
+          <w:color w:val="000000" w:themeColor="text1"/>
           <w:u w:val="single"/>
         </w:rPr>
       </w:pPr>
       <w:r>
         <w:rPr>
-          <w:color w:val="00B050"/>
+          <w:color w:val="000000" w:themeColor="text1"/>
         </w:rPr>
         <w:t>Add Hibernate Jar files</w:t>
       </w:r>
@@ -967,7 +868,7 @@
           <w:bCs/>
           <w:i/>
           <w:iCs/>
-          <w:color w:val="00B050"/>
+          <w:color w:val="000000" w:themeColor="text1"/>
           <w:u w:val="single"/>
         </w:rPr>
         <w:t xml:space="preserve"> </w:t>
@@ -978,19 +879,19 @@
         <w:pStyle w:val="NoSpacing"/>
         <w:numPr>
           <w:ilvl w:val="0"/>
-          <w:numId w:val="7"/>
+          <w:numId w:val="9"/>
         </w:numPr>
         <w:rPr>
           <w:i/>
           <w:iCs/>
-          <w:color w:val="00B050"/>
+          <w:color w:val="000000" w:themeColor="text1"/>
         </w:rPr>
       </w:pPr>
       <w:r>
         <w:rPr>
           <w:i/>
           <w:iCs/>
-          <w:color w:val="00B050"/>
+          <w:color w:val="000000" w:themeColor="text1"/>
         </w:rPr>
         <w:t>Create an Entity class</w:t>
       </w:r>
@@ -1000,19 +901,19 @@
         <w:pStyle w:val="NoSpacing"/>
         <w:numPr>
           <w:ilvl w:val="0"/>
-          <w:numId w:val="7"/>
+          <w:numId w:val="9"/>
         </w:numPr>
         <w:rPr>
           <w:i/>
           <w:iCs/>
-          <w:color w:val="00B050"/>
+          <w:color w:val="000000" w:themeColor="text1"/>
         </w:rPr>
       </w:pPr>
       <w:r>
         <w:rPr>
           <w:i/>
           <w:iCs/>
-          <w:color w:val="00B050"/>
+          <w:color w:val="000000" w:themeColor="text1"/>
         </w:rPr>
         <w:t>Create xml file to provide hibernate configurations</w:t>
       </w:r>
@@ -1020,7 +921,7 @@
         <w:rPr>
           <w:i/>
           <w:iCs/>
-          <w:color w:val="00B050"/>
+          <w:color w:val="000000" w:themeColor="text1"/>
         </w:rPr>
         <w:t xml:space="preserve"> (hibernate.cfg.xml)</w:t>
       </w:r>
@@ -1030,19 +931,19 @@
         <w:pStyle w:val="NoSpacing"/>
         <w:numPr>
           <w:ilvl w:val="0"/>
-          <w:numId w:val="7"/>
+          <w:numId w:val="9"/>
         </w:numPr>
         <w:rPr>
           <w:i/>
           <w:iCs/>
-          <w:color w:val="00B050"/>
+          <w:color w:val="000000" w:themeColor="text1"/>
         </w:rPr>
       </w:pPr>
       <w:r>
         <w:rPr>
           <w:i/>
           <w:iCs/>
-          <w:color w:val="00B050"/>
+          <w:color w:val="000000" w:themeColor="text1"/>
         </w:rPr>
         <w:t>Provide an Hibernate configuration inside xml file.</w:t>
       </w:r>
@@ -1052,11 +953,12 @@
         <w:pStyle w:val="NoSpacing"/>
         <w:numPr>
           <w:ilvl w:val="0"/>
-          <w:numId w:val="7"/>
+          <w:numId w:val="9"/>
         </w:numPr>
         <w:rPr>
           <w:i/>
           <w:iCs/>
+          <w:color w:val="000000" w:themeColor="text1"/>
         </w:rPr>
       </w:pPr>
       <w:r>
@@ -1065,6 +967,441 @@
           <w:iCs/>
         </w:rPr>
         <w:t xml:space="preserve">Use a main Method to test the hibernate operation using Hibernate APIs </w:t>
+      </w:r>
+    </w:p>
+    <w:p>
+      <w:pPr>
+        <w:pStyle w:val="NoSpacing"/>
+        <w:rPr>
+          <w:i/>
+          <w:iCs/>
+        </w:rPr>
+      </w:pPr>
+    </w:p>
+    <w:p>
+      <w:pPr>
+        <w:pStyle w:val="NoSpacing"/>
+        <w:rPr>
+          <w:i/>
+          <w:iCs/>
+        </w:rPr>
+      </w:pPr>
+    </w:p>
+    <w:p>
+      <w:pPr>
+        <w:pStyle w:val="NoSpacing"/>
+        <w:rPr>
+          <w:i/>
+          <w:iCs/>
+        </w:rPr>
+      </w:pPr>
+    </w:p>
+    <w:p>
+      <w:pPr>
+        <w:pStyle w:val="NoSpacing"/>
+        <w:rPr>
+          <w:i/>
+          <w:iCs/>
+        </w:rPr>
+      </w:pPr>
+    </w:p>
+    <w:p>
+      <w:pPr>
+        <w:pStyle w:val="NoSpacing"/>
+      </w:pPr>
+      <w:r>
+        <w:t xml:space="preserve">Entity Class Annotation </w:t>
+      </w:r>
+    </w:p>
+    <w:p>
+      <w:pPr>
+        <w:pStyle w:val="NoSpacing"/>
+        <w:numPr>
+          <w:ilvl w:val="0"/>
+          <w:numId w:val="10"/>
+        </w:numPr>
+        <w:rPr>
+          <w:color w:val="000000" w:themeColor="text1"/>
+        </w:rPr>
+      </w:pPr>
+      <w:r>
+        <w:t>@Entity : To Define class as a Entity Class</w:t>
+      </w:r>
+    </w:p>
+    <w:p>
+      <w:pPr>
+        <w:pStyle w:val="NoSpacing"/>
+        <w:numPr>
+          <w:ilvl w:val="0"/>
+          <w:numId w:val="10"/>
+        </w:numPr>
+        <w:rPr>
+          <w:color w:val="000000" w:themeColor="text1"/>
+        </w:rPr>
+      </w:pPr>
+      <w:r>
+        <w:t>@Id : To make column Primary Key</w:t>
+      </w:r>
+    </w:p>
+    <w:p>
+      <w:pPr>
+        <w:pStyle w:val="NoSpacing"/>
+        <w:numPr>
+          <w:ilvl w:val="0"/>
+          <w:numId w:val="10"/>
+        </w:numPr>
+        <w:rPr>
+          <w:color w:val="000000" w:themeColor="text1"/>
+        </w:rPr>
+      </w:pPr>
+      <w:r>
+        <w:t>@Table : To set the Name of the table</w:t>
+      </w:r>
+    </w:p>
+    <w:p>
+      <w:pPr>
+        <w:pStyle w:val="NoSpacing"/>
+        <w:numPr>
+          <w:ilvl w:val="0"/>
+          <w:numId w:val="10"/>
+        </w:numPr>
+        <w:rPr>
+          <w:color w:val="000000" w:themeColor="text1"/>
+        </w:rPr>
+      </w:pPr>
+      <w:r>
+        <w:t>@Column : To set name, length, Constraints to a column</w:t>
+      </w:r>
+    </w:p>
+    <w:p>
+      <w:pPr>
+        <w:pStyle w:val="NoSpacing"/>
+        <w:numPr>
+          <w:ilvl w:val="0"/>
+          <w:numId w:val="10"/>
+        </w:numPr>
+        <w:rPr>
+          <w:color w:val="000000" w:themeColor="text1"/>
+        </w:rPr>
+      </w:pPr>
+      <w:r>
+        <w:t>@Temporal</w:t>
+      </w:r>
+      <w:r>
+        <w:t xml:space="preserve"> : for Date type of column.</w:t>
+      </w:r>
+    </w:p>
+    <w:p>
+      <w:pPr>
+        <w:pStyle w:val="NoSpacing"/>
+        <w:numPr>
+          <w:ilvl w:val="0"/>
+          <w:numId w:val="10"/>
+        </w:numPr>
+        <w:rPr>
+          <w:color w:val="000000" w:themeColor="text1"/>
+        </w:rPr>
+      </w:pPr>
+      <w:r>
+        <w:t>@GeneratedValue : Is use to generate the primary key internally/automatically</w:t>
+      </w:r>
+    </w:p>
+    <w:p>
+      <w:pPr>
+        <w:pStyle w:val="NoSpacing"/>
+        <w:numPr>
+          <w:ilvl w:val="0"/>
+          <w:numId w:val="10"/>
+        </w:numPr>
+        <w:rPr>
+          <w:color w:val="000000" w:themeColor="text1"/>
+        </w:rPr>
+      </w:pPr>
+      <w:r>
+        <w:t>@CreationTimstamp : to insert the System Date time internally by hibernate at the time of inserting data</w:t>
+      </w:r>
+    </w:p>
+    <w:p>
+      <w:pPr>
+        <w:pStyle w:val="NoSpacing"/>
+        <w:numPr>
+          <w:ilvl w:val="0"/>
+          <w:numId w:val="10"/>
+        </w:numPr>
+        <w:rPr>
+          <w:color w:val="000000" w:themeColor="text1"/>
+        </w:rPr>
+      </w:pPr>
+      <w:r>
+        <w:t>@</w:t>
+      </w:r>
+      <w:r>
+        <w:t>Updation</w:t>
+      </w:r>
+      <w:r>
+        <w:t>Timstamp : to insert the System Date time internally by hibernate at the time of inserting</w:t>
+      </w:r>
+      <w:r>
+        <w:t xml:space="preserve"> and Updating</w:t>
+      </w:r>
+      <w:r>
+        <w:t xml:space="preserve"> data</w:t>
+      </w:r>
+      <w:r>
+        <w:t xml:space="preserve"> </w:t>
+      </w:r>
+    </w:p>
+    <w:p>
+      <w:pPr>
+        <w:pStyle w:val="NoSpacing"/>
+        <w:numPr>
+          <w:ilvl w:val="0"/>
+          <w:numId w:val="10"/>
+        </w:numPr>
+        <w:rPr>
+          <w:color w:val="000000" w:themeColor="text1"/>
+        </w:rPr>
+      </w:pPr>
+      <w:r>
+        <w:t>@Transient : To ignore the fields from the hibernate operations.</w:t>
+      </w:r>
+    </w:p>
+    <w:p>
+      <w:pPr>
+        <w:pStyle w:val="NoSpacing"/>
+      </w:pPr>
+    </w:p>
+    <w:p>
+      <w:pPr>
+        <w:pStyle w:val="NoSpacing"/>
+      </w:pPr>
+    </w:p>
+    <w:p>
+      <w:r>
+        <w:br w:type="page"/>
+      </w:r>
+    </w:p>
+    <w:p>
+      <w:pPr>
+        <w:pStyle w:val="NoSpacing"/>
+        <w:rPr>
+          <w:b/>
+          <w:bCs/>
+          <w:color w:val="000000" w:themeColor="text1"/>
+          <w:u w:val="single"/>
+        </w:rPr>
+      </w:pPr>
+      <w:r>
+        <w:rPr>
+          <w:b/>
+          <w:bCs/>
+          <w:color w:val="000000" w:themeColor="text1"/>
+          <w:u w:val="single"/>
+        </w:rPr>
+        <w:lastRenderedPageBreak/>
+        <w:t>Query Execution in Hibernate</w:t>
+      </w:r>
+    </w:p>
+    <w:p>
+      <w:pPr>
+        <w:pStyle w:val="NoSpacing"/>
+        <w:numPr>
+          <w:ilvl w:val="0"/>
+          <w:numId w:val="11"/>
+        </w:numPr>
+        <w:rPr>
+          <w:color w:val="000000" w:themeColor="text1"/>
+        </w:rPr>
+      </w:pPr>
+      <w:r>
+        <w:rPr>
+          <w:color w:val="000000" w:themeColor="text1"/>
+        </w:rPr>
+        <w:t>In the Hibernate you can execute you queries manually.</w:t>
+      </w:r>
+    </w:p>
+    <w:p>
+      <w:pPr>
+        <w:pStyle w:val="NoSpacing"/>
+        <w:numPr>
+          <w:ilvl w:val="0"/>
+          <w:numId w:val="11"/>
+        </w:numPr>
+        <w:rPr>
+          <w:color w:val="000000" w:themeColor="text1"/>
+        </w:rPr>
+      </w:pPr>
+      <w:r>
+        <w:rPr>
+          <w:color w:val="000000" w:themeColor="text1"/>
+        </w:rPr>
+        <w:t>Hibernate has provided 2 approaches to write a query</w:t>
+      </w:r>
+    </w:p>
+    <w:p>
+      <w:pPr>
+        <w:pStyle w:val="NoSpacing"/>
+        <w:numPr>
+          <w:ilvl w:val="1"/>
+          <w:numId w:val="11"/>
+        </w:numPr>
+        <w:rPr>
+          <w:color w:val="000000" w:themeColor="text1"/>
+        </w:rPr>
+      </w:pPr>
+      <w:r>
+        <w:rPr>
+          <w:color w:val="000000" w:themeColor="text1"/>
+        </w:rPr>
+        <w:t xml:space="preserve">HQL </w:t>
+      </w:r>
+    </w:p>
+    <w:p>
+      <w:pPr>
+        <w:pStyle w:val="NoSpacing"/>
+        <w:numPr>
+          <w:ilvl w:val="2"/>
+          <w:numId w:val="11"/>
+        </w:numPr>
+        <w:rPr>
+          <w:color w:val="000000" w:themeColor="text1"/>
+        </w:rPr>
+      </w:pPr>
+      <w:r>
+        <w:rPr>
+          <w:color w:val="000000" w:themeColor="text1"/>
+        </w:rPr>
+        <w:t>Hibernate Query Language</w:t>
+      </w:r>
+    </w:p>
+    <w:p>
+      <w:pPr>
+        <w:pStyle w:val="NoSpacing"/>
+        <w:numPr>
+          <w:ilvl w:val="2"/>
+          <w:numId w:val="11"/>
+        </w:numPr>
+        <w:rPr>
+          <w:color w:val="000000" w:themeColor="text1"/>
+        </w:rPr>
+      </w:pPr>
+      <w:r>
+        <w:rPr>
+          <w:color w:val="000000" w:themeColor="text1"/>
+        </w:rPr>
+        <w:t>You have to write a query using Entity name and field name instead of table and column name.</w:t>
+      </w:r>
+    </w:p>
+    <w:p>
+      <w:pPr>
+        <w:pStyle w:val="NoSpacing"/>
+        <w:numPr>
+          <w:ilvl w:val="1"/>
+          <w:numId w:val="11"/>
+        </w:numPr>
+        <w:rPr>
+          <w:color w:val="000000" w:themeColor="text1"/>
+        </w:rPr>
+      </w:pPr>
+      <w:r>
+        <w:rPr>
+          <w:color w:val="000000" w:themeColor="text1"/>
+        </w:rPr>
+        <w:t>SQL</w:t>
+      </w:r>
+    </w:p>
+    <w:p>
+      <w:pPr>
+        <w:pStyle w:val="NoSpacing"/>
+        <w:numPr>
+          <w:ilvl w:val="2"/>
+          <w:numId w:val="11"/>
+        </w:numPr>
+        <w:rPr>
+          <w:color w:val="000000" w:themeColor="text1"/>
+        </w:rPr>
+      </w:pPr>
+      <w:r>
+        <w:rPr>
+          <w:color w:val="000000" w:themeColor="text1"/>
+        </w:rPr>
+        <w:t>Structure Query language</w:t>
+      </w:r>
+    </w:p>
+    <w:p>
+      <w:pPr>
+        <w:pStyle w:val="NoSpacing"/>
+        <w:numPr>
+          <w:ilvl w:val="2"/>
+          <w:numId w:val="11"/>
+        </w:numPr>
+        <w:rPr>
+          <w:color w:val="000000" w:themeColor="text1"/>
+        </w:rPr>
+      </w:pPr>
+      <w:r>
+        <w:rPr>
+          <w:color w:val="000000" w:themeColor="text1"/>
+        </w:rPr>
+        <w:t>You used a table name and column name in this queries.</w:t>
+      </w:r>
+    </w:p>
+    <w:p>
+      <w:pPr>
+        <w:pStyle w:val="NoSpacing"/>
+        <w:numPr>
+          <w:ilvl w:val="2"/>
+          <w:numId w:val="11"/>
+        </w:numPr>
+        <w:rPr>
+          <w:color w:val="000000" w:themeColor="text1"/>
+        </w:rPr>
+      </w:pPr>
+      <w:r>
+        <w:rPr>
+          <w:color w:val="000000" w:themeColor="text1"/>
+        </w:rPr>
+        <w:t xml:space="preserve">In Hibernate SQL queries are known as Native queries. </w:t>
+      </w:r>
+    </w:p>
+    <w:p>
+      <w:pPr>
+        <w:pStyle w:val="NoSpacing"/>
+        <w:numPr>
+          <w:ilvl w:val="0"/>
+          <w:numId w:val="11"/>
+        </w:numPr>
+        <w:rPr>
+          <w:color w:val="000000" w:themeColor="text1"/>
+        </w:rPr>
+      </w:pPr>
+      <w:r>
+        <w:rPr>
+          <w:color w:val="000000" w:themeColor="text1"/>
+        </w:rPr>
+        <w:t xml:space="preserve">To Execute query in the Hibernate you can use </w:t>
+      </w:r>
+      <w:r>
+        <w:rPr>
+          <w:b/>
+          <w:bCs/>
+          <w:color w:val="000000" w:themeColor="text1"/>
+        </w:rPr>
+        <w:t>Query interface</w:t>
+      </w:r>
+      <w:r>
+        <w:rPr>
+          <w:b/>
+          <w:bCs/>
+          <w:color w:val="000000" w:themeColor="text1"/>
+        </w:rPr>
+        <w:t>.</w:t>
+      </w:r>
+      <w:r>
+        <w:rPr>
+          <w:color w:val="000000" w:themeColor="text1"/>
+        </w:rPr>
+        <w:t xml:space="preserve"> </w:t>
       </w:r>
     </w:p>
     <w:sectPr>
@@ -1258,6 +1595,96 @@
     </w:lvl>
   </w:abstractNum>
   <w:abstractNum w:abstractNumId="2" w15:restartNumberingAfterBreak="0">
+    <w:nsid w:val="24342143"/>
+    <w:multiLevelType w:val="hybridMultilevel"/>
+    <w:tmpl w:val="23B09858"/>
+    <w:lvl w:ilvl="0" w:tplc="18D864DE">
+      <w:start w:val="1"/>
+      <w:numFmt w:val="decimal"/>
+      <w:lvlText w:val="%1."/>
+      <w:lvlJc w:val="left"/>
+      <w:pPr>
+        <w:ind w:left="720" w:hanging="360"/>
+      </w:pPr>
+      <w:rPr>
+        <w:rFonts w:hint="default"/>
+        <w:color w:val="auto"/>
+      </w:rPr>
+    </w:lvl>
+    <w:lvl w:ilvl="1" w:tplc="04090019" w:tentative="1">
+      <w:start w:val="1"/>
+      <w:numFmt w:val="lowerLetter"/>
+      <w:lvlText w:val="%2."/>
+      <w:lvlJc w:val="left"/>
+      <w:pPr>
+        <w:ind w:left="1440" w:hanging="360"/>
+      </w:pPr>
+    </w:lvl>
+    <w:lvl w:ilvl="2" w:tplc="0409001B" w:tentative="1">
+      <w:start w:val="1"/>
+      <w:numFmt w:val="lowerRoman"/>
+      <w:lvlText w:val="%3."/>
+      <w:lvlJc w:val="right"/>
+      <w:pPr>
+        <w:ind w:left="2160" w:hanging="180"/>
+      </w:pPr>
+    </w:lvl>
+    <w:lvl w:ilvl="3" w:tplc="0409000F" w:tentative="1">
+      <w:start w:val="1"/>
+      <w:numFmt w:val="decimal"/>
+      <w:lvlText w:val="%4."/>
+      <w:lvlJc w:val="left"/>
+      <w:pPr>
+        <w:ind w:left="2880" w:hanging="360"/>
+      </w:pPr>
+    </w:lvl>
+    <w:lvl w:ilvl="4" w:tplc="04090019" w:tentative="1">
+      <w:start w:val="1"/>
+      <w:numFmt w:val="lowerLetter"/>
+      <w:lvlText w:val="%5."/>
+      <w:lvlJc w:val="left"/>
+      <w:pPr>
+        <w:ind w:left="3600" w:hanging="360"/>
+      </w:pPr>
+    </w:lvl>
+    <w:lvl w:ilvl="5" w:tplc="0409001B" w:tentative="1">
+      <w:start w:val="1"/>
+      <w:numFmt w:val="lowerRoman"/>
+      <w:lvlText w:val="%6."/>
+      <w:lvlJc w:val="right"/>
+      <w:pPr>
+        <w:ind w:left="4320" w:hanging="180"/>
+      </w:pPr>
+    </w:lvl>
+    <w:lvl w:ilvl="6" w:tplc="0409000F" w:tentative="1">
+      <w:start w:val="1"/>
+      <w:numFmt w:val="decimal"/>
+      <w:lvlText w:val="%7."/>
+      <w:lvlJc w:val="left"/>
+      <w:pPr>
+        <w:ind w:left="5040" w:hanging="360"/>
+      </w:pPr>
+    </w:lvl>
+    <w:lvl w:ilvl="7" w:tplc="04090019" w:tentative="1">
+      <w:start w:val="1"/>
+      <w:numFmt w:val="lowerLetter"/>
+      <w:lvlText w:val="%8."/>
+      <w:lvlJc w:val="left"/>
+      <w:pPr>
+        <w:ind w:left="5760" w:hanging="360"/>
+      </w:pPr>
+    </w:lvl>
+    <w:lvl w:ilvl="8" w:tplc="0409001B" w:tentative="1">
+      <w:start w:val="1"/>
+      <w:numFmt w:val="lowerRoman"/>
+      <w:lvlText w:val="%9."/>
+      <w:lvlJc w:val="right"/>
+      <w:pPr>
+        <w:ind w:left="6480" w:hanging="180"/>
+      </w:pPr>
+    </w:lvl>
+  </w:abstractNum>
+  <w:abstractNum w:abstractNumId="3" w15:restartNumberingAfterBreak="0">
     <w:nsid w:val="27FD5209"/>
     <w:multiLevelType w:val="hybridMultilevel"/>
     <w:tmpl w:val="6826FAD8"/>
@@ -1346,7 +1773,96 @@
       </w:pPr>
     </w:lvl>
   </w:abstractNum>
-  <w:abstractNum w:abstractNumId="3" w15:restartNumberingAfterBreak="0">
+  <w:abstractNum w:abstractNumId="4" w15:restartNumberingAfterBreak="0">
+    <w:nsid w:val="413F5608"/>
+    <w:multiLevelType w:val="hybridMultilevel"/>
+    <w:tmpl w:val="42F069E0"/>
+    <w:lvl w:ilvl="0" w:tplc="3B1ACE0C">
+      <w:start w:val="1"/>
+      <w:numFmt w:val="decimal"/>
+      <w:lvlText w:val="%1."/>
+      <w:lvlJc w:val="left"/>
+      <w:pPr>
+        <w:ind w:left="720" w:hanging="360"/>
+      </w:pPr>
+      <w:rPr>
+        <w:rFonts w:hint="default"/>
+      </w:rPr>
+    </w:lvl>
+    <w:lvl w:ilvl="1" w:tplc="04090019">
+      <w:start w:val="1"/>
+      <w:numFmt w:val="lowerLetter"/>
+      <w:lvlText w:val="%2."/>
+      <w:lvlJc w:val="left"/>
+      <w:pPr>
+        <w:ind w:left="1440" w:hanging="360"/>
+      </w:pPr>
+    </w:lvl>
+    <w:lvl w:ilvl="2" w:tplc="0409001B">
+      <w:start w:val="1"/>
+      <w:numFmt w:val="lowerRoman"/>
+      <w:lvlText w:val="%3."/>
+      <w:lvlJc w:val="right"/>
+      <w:pPr>
+        <w:ind w:left="2160" w:hanging="180"/>
+      </w:pPr>
+    </w:lvl>
+    <w:lvl w:ilvl="3" w:tplc="0409000F">
+      <w:start w:val="1"/>
+      <w:numFmt w:val="decimal"/>
+      <w:lvlText w:val="%4."/>
+      <w:lvlJc w:val="left"/>
+      <w:pPr>
+        <w:ind w:left="2880" w:hanging="360"/>
+      </w:pPr>
+    </w:lvl>
+    <w:lvl w:ilvl="4" w:tplc="04090019" w:tentative="1">
+      <w:start w:val="1"/>
+      <w:numFmt w:val="lowerLetter"/>
+      <w:lvlText w:val="%5."/>
+      <w:lvlJc w:val="left"/>
+      <w:pPr>
+        <w:ind w:left="3600" w:hanging="360"/>
+      </w:pPr>
+    </w:lvl>
+    <w:lvl w:ilvl="5" w:tplc="0409001B" w:tentative="1">
+      <w:start w:val="1"/>
+      <w:numFmt w:val="lowerRoman"/>
+      <w:lvlText w:val="%6."/>
+      <w:lvlJc w:val="right"/>
+      <w:pPr>
+        <w:ind w:left="4320" w:hanging="180"/>
+      </w:pPr>
+    </w:lvl>
+    <w:lvl w:ilvl="6" w:tplc="0409000F" w:tentative="1">
+      <w:start w:val="1"/>
+      <w:numFmt w:val="decimal"/>
+      <w:lvlText w:val="%7."/>
+      <w:lvlJc w:val="left"/>
+      <w:pPr>
+        <w:ind w:left="5040" w:hanging="360"/>
+      </w:pPr>
+    </w:lvl>
+    <w:lvl w:ilvl="7" w:tplc="04090019" w:tentative="1">
+      <w:start w:val="1"/>
+      <w:numFmt w:val="lowerLetter"/>
+      <w:lvlText w:val="%8."/>
+      <w:lvlJc w:val="left"/>
+      <w:pPr>
+        <w:ind w:left="5760" w:hanging="360"/>
+      </w:pPr>
+    </w:lvl>
+    <w:lvl w:ilvl="8" w:tplc="0409001B" w:tentative="1">
+      <w:start w:val="1"/>
+      <w:numFmt w:val="lowerRoman"/>
+      <w:lvlText w:val="%9."/>
+      <w:lvlJc w:val="right"/>
+      <w:pPr>
+        <w:ind w:left="6480" w:hanging="180"/>
+      </w:pPr>
+    </w:lvl>
+  </w:abstractNum>
+  <w:abstractNum w:abstractNumId="5" w15:restartNumberingAfterBreak="0">
     <w:nsid w:val="4A335E00"/>
     <w:multiLevelType w:val="hybridMultilevel"/>
     <w:tmpl w:val="1ECA6AF2"/>
@@ -1435,7 +1951,98 @@
       </w:pPr>
     </w:lvl>
   </w:abstractNum>
-  <w:abstractNum w:abstractNumId="4" w15:restartNumberingAfterBreak="0">
+  <w:abstractNum w:abstractNumId="6" w15:restartNumberingAfterBreak="0">
+    <w:nsid w:val="60E33A9E"/>
+    <w:multiLevelType w:val="hybridMultilevel"/>
+    <w:tmpl w:val="60C01E22"/>
+    <w:lvl w:ilvl="0" w:tplc="04090001">
+      <w:start w:val="1"/>
+      <w:numFmt w:val="bullet"/>
+      <w:lvlText w:val=""/>
+      <w:lvlJc w:val="left"/>
+      <w:pPr>
+        <w:ind w:left="720" w:hanging="360"/>
+      </w:pPr>
+      <w:rPr>
+        <w:rFonts w:ascii="Symbol" w:hAnsi="Symbol" w:hint="default"/>
+        <w:b w:val="0"/>
+        <w:u w:val="none"/>
+      </w:rPr>
+    </w:lvl>
+    <w:lvl w:ilvl="1" w:tplc="FFFFFFFF" w:tentative="1">
+      <w:start w:val="1"/>
+      <w:numFmt w:val="lowerLetter"/>
+      <w:lvlText w:val="%2."/>
+      <w:lvlJc w:val="left"/>
+      <w:pPr>
+        <w:ind w:left="1440" w:hanging="360"/>
+      </w:pPr>
+    </w:lvl>
+    <w:lvl w:ilvl="2" w:tplc="FFFFFFFF" w:tentative="1">
+      <w:start w:val="1"/>
+      <w:numFmt w:val="lowerRoman"/>
+      <w:lvlText w:val="%3."/>
+      <w:lvlJc w:val="right"/>
+      <w:pPr>
+        <w:ind w:left="2160" w:hanging="180"/>
+      </w:pPr>
+    </w:lvl>
+    <w:lvl w:ilvl="3" w:tplc="FFFFFFFF" w:tentative="1">
+      <w:start w:val="1"/>
+      <w:numFmt w:val="decimal"/>
+      <w:lvlText w:val="%4."/>
+      <w:lvlJc w:val="left"/>
+      <w:pPr>
+        <w:ind w:left="2880" w:hanging="360"/>
+      </w:pPr>
+    </w:lvl>
+    <w:lvl w:ilvl="4" w:tplc="FFFFFFFF" w:tentative="1">
+      <w:start w:val="1"/>
+      <w:numFmt w:val="lowerLetter"/>
+      <w:lvlText w:val="%5."/>
+      <w:lvlJc w:val="left"/>
+      <w:pPr>
+        <w:ind w:left="3600" w:hanging="360"/>
+      </w:pPr>
+    </w:lvl>
+    <w:lvl w:ilvl="5" w:tplc="FFFFFFFF" w:tentative="1">
+      <w:start w:val="1"/>
+      <w:numFmt w:val="lowerRoman"/>
+      <w:lvlText w:val="%6."/>
+      <w:lvlJc w:val="right"/>
+      <w:pPr>
+        <w:ind w:left="4320" w:hanging="180"/>
+      </w:pPr>
+    </w:lvl>
+    <w:lvl w:ilvl="6" w:tplc="FFFFFFFF" w:tentative="1">
+      <w:start w:val="1"/>
+      <w:numFmt w:val="decimal"/>
+      <w:lvlText w:val="%7."/>
+      <w:lvlJc w:val="left"/>
+      <w:pPr>
+        <w:ind w:left="5040" w:hanging="360"/>
+      </w:pPr>
+    </w:lvl>
+    <w:lvl w:ilvl="7" w:tplc="FFFFFFFF" w:tentative="1">
+      <w:start w:val="1"/>
+      <w:numFmt w:val="lowerLetter"/>
+      <w:lvlText w:val="%8."/>
+      <w:lvlJc w:val="left"/>
+      <w:pPr>
+        <w:ind w:left="5760" w:hanging="360"/>
+      </w:pPr>
+    </w:lvl>
+    <w:lvl w:ilvl="8" w:tplc="FFFFFFFF" w:tentative="1">
+      <w:start w:val="1"/>
+      <w:numFmt w:val="lowerRoman"/>
+      <w:lvlText w:val="%9."/>
+      <w:lvlJc w:val="right"/>
+      <w:pPr>
+        <w:ind w:left="6480" w:hanging="180"/>
+      </w:pPr>
+    </w:lvl>
+  </w:abstractNum>
+  <w:abstractNum w:abstractNumId="7" w15:restartNumberingAfterBreak="0">
     <w:nsid w:val="6E45274E"/>
     <w:multiLevelType w:val="hybridMultilevel"/>
     <w:tmpl w:val="3F540954"/>
@@ -1524,106 +2131,17 @@
       </w:pPr>
     </w:lvl>
   </w:abstractNum>
-  <w:abstractNum w:abstractNumId="5" w15:restartNumberingAfterBreak="0">
-    <w:nsid w:val="796853F7"/>
+  <w:abstractNum w:abstractNumId="8" w15:restartNumberingAfterBreak="0">
+    <w:nsid w:val="76846831"/>
     <w:multiLevelType w:val="hybridMultilevel"/>
-    <w:tmpl w:val="CDB42D38"/>
-    <w:lvl w:ilvl="0" w:tplc="9E00F904">
+    <w:tmpl w:val="F67C81DC"/>
+    <w:lvl w:ilvl="0" w:tplc="677ED344">
       <w:start w:val="1"/>
       <w:numFmt w:val="decimal"/>
       <w:lvlText w:val="%1."/>
       <w:lvlJc w:val="left"/>
       <w:pPr>
-        <w:ind w:left="720" w:hanging="360"/>
-      </w:pPr>
-      <w:rPr>
-        <w:rFonts w:hint="default"/>
-      </w:rPr>
-    </w:lvl>
-    <w:lvl w:ilvl="1" w:tplc="04090019" w:tentative="1">
-      <w:start w:val="1"/>
-      <w:numFmt w:val="lowerLetter"/>
-      <w:lvlText w:val="%2."/>
-      <w:lvlJc w:val="left"/>
-      <w:pPr>
-        <w:ind w:left="1440" w:hanging="360"/>
-      </w:pPr>
-    </w:lvl>
-    <w:lvl w:ilvl="2" w:tplc="0409001B" w:tentative="1">
-      <w:start w:val="1"/>
-      <w:numFmt w:val="lowerRoman"/>
-      <w:lvlText w:val="%3."/>
-      <w:lvlJc w:val="right"/>
-      <w:pPr>
-        <w:ind w:left="2160" w:hanging="180"/>
-      </w:pPr>
-    </w:lvl>
-    <w:lvl w:ilvl="3" w:tplc="0409000F" w:tentative="1">
-      <w:start w:val="1"/>
-      <w:numFmt w:val="decimal"/>
-      <w:lvlText w:val="%4."/>
-      <w:lvlJc w:val="left"/>
-      <w:pPr>
-        <w:ind w:left="2880" w:hanging="360"/>
-      </w:pPr>
-    </w:lvl>
-    <w:lvl w:ilvl="4" w:tplc="04090019" w:tentative="1">
-      <w:start w:val="1"/>
-      <w:numFmt w:val="lowerLetter"/>
-      <w:lvlText w:val="%5."/>
-      <w:lvlJc w:val="left"/>
-      <w:pPr>
-        <w:ind w:left="3600" w:hanging="360"/>
-      </w:pPr>
-    </w:lvl>
-    <w:lvl w:ilvl="5" w:tplc="0409001B" w:tentative="1">
-      <w:start w:val="1"/>
-      <w:numFmt w:val="lowerRoman"/>
-      <w:lvlText w:val="%6."/>
-      <w:lvlJc w:val="right"/>
-      <w:pPr>
-        <w:ind w:left="4320" w:hanging="180"/>
-      </w:pPr>
-    </w:lvl>
-    <w:lvl w:ilvl="6" w:tplc="0409000F" w:tentative="1">
-      <w:start w:val="1"/>
-      <w:numFmt w:val="decimal"/>
-      <w:lvlText w:val="%7."/>
-      <w:lvlJc w:val="left"/>
-      <w:pPr>
-        <w:ind w:left="5040" w:hanging="360"/>
-      </w:pPr>
-    </w:lvl>
-    <w:lvl w:ilvl="7" w:tplc="04090019" w:tentative="1">
-      <w:start w:val="1"/>
-      <w:numFmt w:val="lowerLetter"/>
-      <w:lvlText w:val="%8."/>
-      <w:lvlJc w:val="left"/>
-      <w:pPr>
-        <w:ind w:left="5760" w:hanging="360"/>
-      </w:pPr>
-    </w:lvl>
-    <w:lvl w:ilvl="8" w:tplc="0409001B" w:tentative="1">
-      <w:start w:val="1"/>
-      <w:numFmt w:val="lowerRoman"/>
-      <w:lvlText w:val="%9."/>
-      <w:lvlJc w:val="right"/>
-      <w:pPr>
-        <w:ind w:left="6480" w:hanging="180"/>
-      </w:pPr>
-    </w:lvl>
-  </w:abstractNum>
-  <w:abstractNum w:abstractNumId="6" w15:restartNumberingAfterBreak="0">
-    <w:nsid w:val="7CBC085D"/>
-    <w:multiLevelType w:val="hybridMultilevel"/>
-    <w:tmpl w:val="7ADA7020"/>
-    <w:lvl w:ilvl="0" w:tplc="677ED344">
-      <w:start w:val="1"/>
-      <w:numFmt w:val="decimal"/>
-      <w:lvlText w:val="%1."/>
-      <w:lvlJc w:val="left"/>
-      <w:pPr>
-        <w:ind w:left="720" w:hanging="360"/>
+        <w:ind w:left="1080" w:hanging="360"/>
       </w:pPr>
       <w:rPr>
         <w:rFonts w:hint="default"/>
@@ -1637,6 +2155,186 @@
       <w:lvlText w:val="%2."/>
       <w:lvlJc w:val="left"/>
       <w:pPr>
+        <w:ind w:left="1800" w:hanging="360"/>
+      </w:pPr>
+    </w:lvl>
+    <w:lvl w:ilvl="2" w:tplc="0409001B" w:tentative="1">
+      <w:start w:val="1"/>
+      <w:numFmt w:val="lowerRoman"/>
+      <w:lvlText w:val="%3."/>
+      <w:lvlJc w:val="right"/>
+      <w:pPr>
+        <w:ind w:left="2520" w:hanging="180"/>
+      </w:pPr>
+    </w:lvl>
+    <w:lvl w:ilvl="3" w:tplc="0409000F" w:tentative="1">
+      <w:start w:val="1"/>
+      <w:numFmt w:val="decimal"/>
+      <w:lvlText w:val="%4."/>
+      <w:lvlJc w:val="left"/>
+      <w:pPr>
+        <w:ind w:left="3240" w:hanging="360"/>
+      </w:pPr>
+    </w:lvl>
+    <w:lvl w:ilvl="4" w:tplc="04090019" w:tentative="1">
+      <w:start w:val="1"/>
+      <w:numFmt w:val="lowerLetter"/>
+      <w:lvlText w:val="%5."/>
+      <w:lvlJc w:val="left"/>
+      <w:pPr>
+        <w:ind w:left="3960" w:hanging="360"/>
+      </w:pPr>
+    </w:lvl>
+    <w:lvl w:ilvl="5" w:tplc="0409001B" w:tentative="1">
+      <w:start w:val="1"/>
+      <w:numFmt w:val="lowerRoman"/>
+      <w:lvlText w:val="%6."/>
+      <w:lvlJc w:val="right"/>
+      <w:pPr>
+        <w:ind w:left="4680" w:hanging="180"/>
+      </w:pPr>
+    </w:lvl>
+    <w:lvl w:ilvl="6" w:tplc="0409000F" w:tentative="1">
+      <w:start w:val="1"/>
+      <w:numFmt w:val="decimal"/>
+      <w:lvlText w:val="%7."/>
+      <w:lvlJc w:val="left"/>
+      <w:pPr>
+        <w:ind w:left="5400" w:hanging="360"/>
+      </w:pPr>
+    </w:lvl>
+    <w:lvl w:ilvl="7" w:tplc="04090019" w:tentative="1">
+      <w:start w:val="1"/>
+      <w:numFmt w:val="lowerLetter"/>
+      <w:lvlText w:val="%8."/>
+      <w:lvlJc w:val="left"/>
+      <w:pPr>
+        <w:ind w:left="6120" w:hanging="360"/>
+      </w:pPr>
+    </w:lvl>
+    <w:lvl w:ilvl="8" w:tplc="0409001B" w:tentative="1">
+      <w:start w:val="1"/>
+      <w:numFmt w:val="lowerRoman"/>
+      <w:lvlText w:val="%9."/>
+      <w:lvlJc w:val="right"/>
+      <w:pPr>
+        <w:ind w:left="6840" w:hanging="180"/>
+      </w:pPr>
+    </w:lvl>
+  </w:abstractNum>
+  <w:abstractNum w:abstractNumId="9" w15:restartNumberingAfterBreak="0">
+    <w:nsid w:val="796853F7"/>
+    <w:multiLevelType w:val="hybridMultilevel"/>
+    <w:tmpl w:val="CDB42D38"/>
+    <w:lvl w:ilvl="0" w:tplc="9E00F904">
+      <w:start w:val="1"/>
+      <w:numFmt w:val="decimal"/>
+      <w:lvlText w:val="%1."/>
+      <w:lvlJc w:val="left"/>
+      <w:pPr>
+        <w:ind w:left="720" w:hanging="360"/>
+      </w:pPr>
+      <w:rPr>
+        <w:rFonts w:hint="default"/>
+      </w:rPr>
+    </w:lvl>
+    <w:lvl w:ilvl="1" w:tplc="04090019" w:tentative="1">
+      <w:start w:val="1"/>
+      <w:numFmt w:val="lowerLetter"/>
+      <w:lvlText w:val="%2."/>
+      <w:lvlJc w:val="left"/>
+      <w:pPr>
+        <w:ind w:left="1440" w:hanging="360"/>
+      </w:pPr>
+    </w:lvl>
+    <w:lvl w:ilvl="2" w:tplc="0409001B" w:tentative="1">
+      <w:start w:val="1"/>
+      <w:numFmt w:val="lowerRoman"/>
+      <w:lvlText w:val="%3."/>
+      <w:lvlJc w:val="right"/>
+      <w:pPr>
+        <w:ind w:left="2160" w:hanging="180"/>
+      </w:pPr>
+    </w:lvl>
+    <w:lvl w:ilvl="3" w:tplc="0409000F" w:tentative="1">
+      <w:start w:val="1"/>
+      <w:numFmt w:val="decimal"/>
+      <w:lvlText w:val="%4."/>
+      <w:lvlJc w:val="left"/>
+      <w:pPr>
+        <w:ind w:left="2880" w:hanging="360"/>
+      </w:pPr>
+    </w:lvl>
+    <w:lvl w:ilvl="4" w:tplc="04090019" w:tentative="1">
+      <w:start w:val="1"/>
+      <w:numFmt w:val="lowerLetter"/>
+      <w:lvlText w:val="%5."/>
+      <w:lvlJc w:val="left"/>
+      <w:pPr>
+        <w:ind w:left="3600" w:hanging="360"/>
+      </w:pPr>
+    </w:lvl>
+    <w:lvl w:ilvl="5" w:tplc="0409001B" w:tentative="1">
+      <w:start w:val="1"/>
+      <w:numFmt w:val="lowerRoman"/>
+      <w:lvlText w:val="%6."/>
+      <w:lvlJc w:val="right"/>
+      <w:pPr>
+        <w:ind w:left="4320" w:hanging="180"/>
+      </w:pPr>
+    </w:lvl>
+    <w:lvl w:ilvl="6" w:tplc="0409000F" w:tentative="1">
+      <w:start w:val="1"/>
+      <w:numFmt w:val="decimal"/>
+      <w:lvlText w:val="%7."/>
+      <w:lvlJc w:val="left"/>
+      <w:pPr>
+        <w:ind w:left="5040" w:hanging="360"/>
+      </w:pPr>
+    </w:lvl>
+    <w:lvl w:ilvl="7" w:tplc="04090019" w:tentative="1">
+      <w:start w:val="1"/>
+      <w:numFmt w:val="lowerLetter"/>
+      <w:lvlText w:val="%8."/>
+      <w:lvlJc w:val="left"/>
+      <w:pPr>
+        <w:ind w:left="5760" w:hanging="360"/>
+      </w:pPr>
+    </w:lvl>
+    <w:lvl w:ilvl="8" w:tplc="0409001B" w:tentative="1">
+      <w:start w:val="1"/>
+      <w:numFmt w:val="lowerRoman"/>
+      <w:lvlText w:val="%9."/>
+      <w:lvlJc w:val="right"/>
+      <w:pPr>
+        <w:ind w:left="6480" w:hanging="180"/>
+      </w:pPr>
+    </w:lvl>
+  </w:abstractNum>
+  <w:abstractNum w:abstractNumId="10" w15:restartNumberingAfterBreak="0">
+    <w:nsid w:val="7CBC085D"/>
+    <w:multiLevelType w:val="hybridMultilevel"/>
+    <w:tmpl w:val="7ADA7020"/>
+    <w:lvl w:ilvl="0" w:tplc="677ED344">
+      <w:start w:val="1"/>
+      <w:numFmt w:val="decimal"/>
+      <w:lvlText w:val="%1."/>
+      <w:lvlJc w:val="left"/>
+      <w:pPr>
+        <w:ind w:left="720" w:hanging="360"/>
+      </w:pPr>
+      <w:rPr>
+        <w:rFonts w:hint="default"/>
+        <w:b w:val="0"/>
+        <w:u w:val="none"/>
+      </w:rPr>
+    </w:lvl>
+    <w:lvl w:ilvl="1" w:tplc="04090019" w:tentative="1">
+      <w:start w:val="1"/>
+      <w:numFmt w:val="lowerLetter"/>
+      <w:lvlText w:val="%2."/>
+      <w:lvlJc w:val="left"/>
+      <w:pPr>
         <w:ind w:left="1440" w:hanging="360"/>
       </w:pPr>
     </w:lvl>
@@ -1708,22 +2406,34 @@
     <w:abstractNumId w:val="1"/>
   </w:num>
   <w:num w:numId="2" w16cid:durableId="1701785631">
-    <w:abstractNumId w:val="3"/>
+    <w:abstractNumId w:val="5"/>
   </w:num>
   <w:num w:numId="3" w16cid:durableId="1444183951">
-    <w:abstractNumId w:val="4"/>
+    <w:abstractNumId w:val="7"/>
   </w:num>
   <w:num w:numId="4" w16cid:durableId="784622402">
     <w:abstractNumId w:val="0"/>
   </w:num>
   <w:num w:numId="5" w16cid:durableId="1164247471">
-    <w:abstractNumId w:val="5"/>
+    <w:abstractNumId w:val="9"/>
   </w:num>
   <w:num w:numId="6" w16cid:durableId="676929821">
+    <w:abstractNumId w:val="3"/>
+  </w:num>
+  <w:num w:numId="7" w16cid:durableId="835270737">
+    <w:abstractNumId w:val="10"/>
+  </w:num>
+  <w:num w:numId="8" w16cid:durableId="2122600834">
+    <w:abstractNumId w:val="6"/>
+  </w:num>
+  <w:num w:numId="9" w16cid:durableId="1792478261">
+    <w:abstractNumId w:val="8"/>
+  </w:num>
+  <w:num w:numId="10" w16cid:durableId="1814103603">
     <w:abstractNumId w:val="2"/>
   </w:num>
-  <w:num w:numId="7" w16cid:durableId="835270737">
-    <w:abstractNumId w:val="6"/>
+  <w:num w:numId="11" w16cid:durableId="1518425687">
+    <w:abstractNumId w:val="4"/>
   </w:num>
 </w:numbering>
 </file>

</xml_diff>

<commit_message>
Hibernate Collection Mapping - OneToOne
Hibernate Collection Mapping | OneToOne
</commit_message>
<xml_diff>
--- a/docs/HibernateFramework.docx
+++ b/docs/HibernateFramework.docx
@@ -104,7 +104,15 @@
         </w:numPr>
       </w:pPr>
       <w:r>
-        <w:t>Hibernate can generate DDL, DML queries internally and  also executes the queries.</w:t>
+        <w:t xml:space="preserve">Hibernate can generate DDL, DML queries internally </w:t>
+      </w:r>
+      <w:proofErr w:type="gramStart"/>
+      <w:r>
+        <w:t>and  also</w:t>
+      </w:r>
+      <w:proofErr w:type="gramEnd"/>
+      <w:r>
+        <w:t xml:space="preserve"> executes the queries.</w:t>
       </w:r>
     </w:p>
     <w:p>
@@ -307,6 +315,8 @@
           <w:bCs/>
         </w:rPr>
       </w:pPr>
+      <w:proofErr w:type="spellStart"/>
+      <w:proofErr w:type="gramStart"/>
       <w:r>
         <w:rPr>
           <w:b/>
@@ -314,6 +324,7 @@
         </w:rPr>
         <w:t>SessionFactory</w:t>
       </w:r>
+      <w:proofErr w:type="spellEnd"/>
       <w:r>
         <w:rPr>
           <w:b/>
@@ -321,6 +332,7 @@
         </w:rPr>
         <w:t xml:space="preserve"> :</w:t>
       </w:r>
+      <w:proofErr w:type="gramEnd"/>
     </w:p>
     <w:p>
       <w:pPr>
@@ -334,8 +346,13 @@
           <w:bCs/>
         </w:rPr>
       </w:pPr>
-      <w:r>
-        <w:t>SessionFactory produces an Object of Sessions.</w:t>
+      <w:proofErr w:type="spellStart"/>
+      <w:r>
+        <w:t>SessionFactory</w:t>
+      </w:r>
+      <w:proofErr w:type="spellEnd"/>
+      <w:r>
+        <w:t xml:space="preserve"> produces an Object of Sessions.</w:t>
       </w:r>
     </w:p>
     <w:p>
@@ -351,8 +368,29 @@
         </w:rPr>
       </w:pPr>
       <w:r>
-        <w:t>Once sessionFactory Object is linked with a one database at a time, If you are using multiple database in the application then you needs to create multiple SessionFacotry</w:t>
-      </w:r>
+        <w:t xml:space="preserve">Once </w:t>
+      </w:r>
+      <w:proofErr w:type="spellStart"/>
+      <w:r>
+        <w:t>sessionFactory</w:t>
+      </w:r>
+      <w:proofErr w:type="spellEnd"/>
+      <w:r>
+        <w:t xml:space="preserve"> Object is linked with a one database at a time, </w:t>
+      </w:r>
+      <w:proofErr w:type="gramStart"/>
+      <w:r>
+        <w:t>If</w:t>
+      </w:r>
+      <w:proofErr w:type="gramEnd"/>
+      <w:r>
+        <w:t xml:space="preserve"> you are using multiple database in the application then you needs to create multiple </w:t>
+      </w:r>
+      <w:proofErr w:type="spellStart"/>
+      <w:r>
+        <w:t>SessionFacotry</w:t>
+      </w:r>
+      <w:proofErr w:type="spellEnd"/>
     </w:p>
     <w:p>
       <w:pPr>
@@ -391,7 +429,15 @@
         </w:numPr>
       </w:pPr>
       <w:r>
-        <w:t>Session Objects are consider as a Connection Object.</w:t>
+        <w:t xml:space="preserve">Session Objects are </w:t>
+      </w:r>
+      <w:proofErr w:type="gramStart"/>
+      <w:r>
+        <w:t>consider</w:t>
+      </w:r>
+      <w:proofErr w:type="gramEnd"/>
+      <w:r>
+        <w:t xml:space="preserve"> as a Connection Object.</w:t>
       </w:r>
     </w:p>
     <w:p>
@@ -403,7 +449,15 @@
         </w:numPr>
       </w:pPr>
       <w:r>
-        <w:t>One session multiple transactions.</w:t>
+        <w:t xml:space="preserve">One session multiple </w:t>
+      </w:r>
+      <w:proofErr w:type="gramStart"/>
+      <w:r>
+        <w:t>transactions</w:t>
+      </w:r>
+      <w:proofErr w:type="gramEnd"/>
+      <w:r>
+        <w:t>.</w:t>
       </w:r>
     </w:p>
     <w:p>
@@ -452,7 +506,15 @@
         </w:rPr>
       </w:pPr>
       <w:r>
-        <w:t>One transaction can have a multiple queries.</w:t>
+        <w:t xml:space="preserve">One transaction can have a </w:t>
+      </w:r>
+      <w:proofErr w:type="gramStart"/>
+      <w:r>
+        <w:t>multiple queries</w:t>
+      </w:r>
+      <w:proofErr w:type="gramEnd"/>
+      <w:r>
+        <w:t>.</w:t>
       </w:r>
     </w:p>
     <w:p>
@@ -613,7 +675,15 @@
         </w:numPr>
       </w:pPr>
       <w:r>
-        <w:t xml:space="preserve">Select “Classpath” option </w:t>
+        <w:t>Select “</w:t>
+      </w:r>
+      <w:proofErr w:type="spellStart"/>
+      <w:r>
+        <w:t>Classpath</w:t>
+      </w:r>
+      <w:proofErr w:type="spellEnd"/>
+      <w:r>
+        <w:t xml:space="preserve">” option </w:t>
       </w:r>
     </w:p>
     <w:p>
@@ -625,7 +695,15 @@
         </w:numPr>
       </w:pPr>
       <w:r>
-        <w:t>Click on “Add External Jars..” button</w:t>
+        <w:t xml:space="preserve">Click on “Add External </w:t>
+      </w:r>
+      <w:proofErr w:type="gramStart"/>
+      <w:r>
+        <w:t>Jars..</w:t>
+      </w:r>
+      <w:proofErr w:type="gramEnd"/>
+      <w:r>
+        <w:t>” button</w:t>
       </w:r>
       <w:r>
         <w:t>.</w:t>
@@ -652,10 +730,26 @@
         </w:numPr>
       </w:pPr>
       <w:r>
-        <w:t>Select All the jar file from the path “&lt;YourFolderPath&gt;/</w:t>
-      </w:r>
-      <w:r>
-        <w:t>hibernate-release-5.5.7.Final\lib\required</w:t>
+        <w:t>Select All the jar file from the path “&lt;</w:t>
+      </w:r>
+      <w:proofErr w:type="spellStart"/>
+      <w:r>
+        <w:t>YourFolderPath</w:t>
+      </w:r>
+      <w:proofErr w:type="spellEnd"/>
+      <w:r>
+        <w:t>&gt;/</w:t>
+      </w:r>
+      <w:r>
+        <w:t>hibernate-release-5.5.</w:t>
+      </w:r>
+      <w:proofErr w:type="gramStart"/>
+      <w:r>
+        <w:t>7.Final</w:t>
+      </w:r>
+      <w:proofErr w:type="gramEnd"/>
+      <w:r>
+        <w:t>\lib\required</w:t>
       </w:r>
       <w:r>
         <w:t>”</w:t>
@@ -710,8 +804,13 @@
         </w:numPr>
       </w:pPr>
       <w:r>
-        <w:t>Right Click on src</w:t>
-      </w:r>
+        <w:t xml:space="preserve">Right Click on </w:t>
+      </w:r>
+      <w:proofErr w:type="spellStart"/>
+      <w:r>
+        <w:t>src</w:t>
+      </w:r>
+      <w:proofErr w:type="spellEnd"/>
     </w:p>
     <w:p>
       <w:pPr>
@@ -1025,7 +1124,23 @@
         </w:rPr>
       </w:pPr>
       <w:r>
-        <w:t>@Entity : To Define class as a Entity Class</w:t>
+        <w:t>@</w:t>
+      </w:r>
+      <w:proofErr w:type="gramStart"/>
+      <w:r>
+        <w:t>Entity :</w:t>
+      </w:r>
+      <w:proofErr w:type="gramEnd"/>
+      <w:r>
+        <w:t xml:space="preserve"> To Define class as </w:t>
+      </w:r>
+      <w:proofErr w:type="spellStart"/>
+      <w:r>
+        <w:t>a</w:t>
+      </w:r>
+      <w:proofErr w:type="spellEnd"/>
+      <w:r>
+        <w:t xml:space="preserve"> Entity Class</w:t>
       </w:r>
     </w:p>
     <w:p>
@@ -1040,7 +1155,15 @@
         </w:rPr>
       </w:pPr>
       <w:r>
-        <w:t>@Id : To make column Primary Key</w:t>
+        <w:t>@</w:t>
+      </w:r>
+      <w:proofErr w:type="gramStart"/>
+      <w:r>
+        <w:t>Id :</w:t>
+      </w:r>
+      <w:proofErr w:type="gramEnd"/>
+      <w:r>
+        <w:t xml:space="preserve"> To make column Primary Key</w:t>
       </w:r>
     </w:p>
     <w:p>
@@ -1055,7 +1178,15 @@
         </w:rPr>
       </w:pPr>
       <w:r>
-        <w:t>@Table : To set the Name of the table</w:t>
+        <w:t>@</w:t>
+      </w:r>
+      <w:proofErr w:type="gramStart"/>
+      <w:r>
+        <w:t>Table :</w:t>
+      </w:r>
+      <w:proofErr w:type="gramEnd"/>
+      <w:r>
+        <w:t xml:space="preserve"> To set the Name of the table</w:t>
       </w:r>
     </w:p>
     <w:p>
@@ -1070,7 +1201,15 @@
         </w:rPr>
       </w:pPr>
       <w:r>
-        <w:t>@Column : To set name, length, Constraints to a column</w:t>
+        <w:t>@</w:t>
+      </w:r>
+      <w:proofErr w:type="gramStart"/>
+      <w:r>
+        <w:t>Column :</w:t>
+      </w:r>
+      <w:proofErr w:type="gramEnd"/>
+      <w:r>
+        <w:t xml:space="preserve"> To set name, length, Constraints to a column</w:t>
       </w:r>
     </w:p>
     <w:p>
@@ -1085,10 +1224,18 @@
         </w:rPr>
       </w:pPr>
       <w:r>
-        <w:t>@Temporal</w:t>
-      </w:r>
-      <w:r>
-        <w:t xml:space="preserve"> : for Date type of column.</w:t>
+        <w:t>@</w:t>
+      </w:r>
+      <w:proofErr w:type="gramStart"/>
+      <w:r>
+        <w:t>Temporal</w:t>
+      </w:r>
+      <w:r>
+        <w:t xml:space="preserve"> :</w:t>
+      </w:r>
+      <w:proofErr w:type="gramEnd"/>
+      <w:r>
+        <w:t xml:space="preserve"> for Date type of column.</w:t>
       </w:r>
     </w:p>
     <w:p>
@@ -1103,7 +1250,15 @@
         </w:rPr>
       </w:pPr>
       <w:r>
-        <w:t>@GeneratedValue : Is use to generate the primary key internally/automatically</w:t>
+        <w:t>@</w:t>
+      </w:r>
+      <w:proofErr w:type="gramStart"/>
+      <w:r>
+        <w:t>GeneratedValue :</w:t>
+      </w:r>
+      <w:proofErr w:type="gramEnd"/>
+      <w:r>
+        <w:t xml:space="preserve"> Is use to generate the primary key internally/automatically</w:t>
       </w:r>
     </w:p>
     <w:p>
@@ -1118,7 +1273,15 @@
         </w:rPr>
       </w:pPr>
       <w:r>
-        <w:t>@CreationTimstamp : to insert the System Date time internally by hibernate at the time of inserting data</w:t>
+        <w:t>@</w:t>
+      </w:r>
+      <w:proofErr w:type="gramStart"/>
+      <w:r>
+        <w:t>CreationTimstamp :</w:t>
+      </w:r>
+      <w:proofErr w:type="gramEnd"/>
+      <w:r>
+        <w:t xml:space="preserve"> to insert the System Date time internally by hibernate at the time of inserting data</w:t>
       </w:r>
     </w:p>
     <w:p>
@@ -1135,20 +1298,13 @@
       <w:r>
         <w:t>@</w:t>
       </w:r>
-      <w:r>
-        <w:t>Updation</w:t>
-      </w:r>
-      <w:r>
-        <w:t>Timstamp : to insert the System Date time internally by hibernate at the time of inserting</w:t>
-      </w:r>
-      <w:r>
-        <w:t xml:space="preserve"> and Updating</w:t>
-      </w:r>
-      <w:r>
-        <w:t xml:space="preserve"> data</w:t>
-      </w:r>
-      <w:r>
-        <w:t xml:space="preserve"> </w:t>
+      <w:proofErr w:type="gramStart"/>
+      <w:r>
+        <w:t>UpdationTimstamp :</w:t>
+      </w:r>
+      <w:proofErr w:type="gramEnd"/>
+      <w:r>
+        <w:t xml:space="preserve"> to insert the System Date time internally by hibernate at the time of inserting and Updating data </w:t>
       </w:r>
     </w:p>
     <w:p>
@@ -1163,7 +1319,15 @@
         </w:rPr>
       </w:pPr>
       <w:r>
-        <w:t>@Transient : To ignore the fields from the hibernate operations.</w:t>
+        <w:t>@</w:t>
+      </w:r>
+      <w:proofErr w:type="gramStart"/>
+      <w:r>
+        <w:t>Transient :</w:t>
+      </w:r>
+      <w:proofErr w:type="gramEnd"/>
+      <w:r>
+        <w:t xml:space="preserve"> To ignore the fields from the hibernate operations.</w:t>
       </w:r>
     </w:p>
     <w:p>
@@ -1343,7 +1507,21 @@
         <w:rPr>
           <w:color w:val="000000" w:themeColor="text1"/>
         </w:rPr>
-        <w:t>You used a table name and column name in this queries.</w:t>
+        <w:t xml:space="preserve">You used a table name and column name in </w:t>
+      </w:r>
+      <w:proofErr w:type="gramStart"/>
+      <w:r>
+        <w:rPr>
+          <w:color w:val="000000" w:themeColor="text1"/>
+        </w:rPr>
+        <w:t>this queries</w:t>
+      </w:r>
+      <w:proofErr w:type="gramEnd"/>
+      <w:r>
+        <w:rPr>
+          <w:color w:val="000000" w:themeColor="text1"/>
+        </w:rPr>
+        <w:t>.</w:t>
       </w:r>
     </w:p>
     <w:p>
@@ -1402,6 +1580,224 @@
           <w:color w:val="000000" w:themeColor="text1"/>
         </w:rPr>
         <w:t xml:space="preserve"> </w:t>
+      </w:r>
+    </w:p>
+    <w:p>
+      <w:pPr>
+        <w:pStyle w:val="NoSpacing"/>
+        <w:rPr>
+          <w:color w:val="000000" w:themeColor="text1"/>
+        </w:rPr>
+      </w:pPr>
+    </w:p>
+    <w:p>
+      <w:pPr>
+        <w:pStyle w:val="NoSpacing"/>
+        <w:rPr>
+          <w:color w:val="000000" w:themeColor="text1"/>
+        </w:rPr>
+      </w:pPr>
+    </w:p>
+    <w:p>
+      <w:pPr>
+        <w:pStyle w:val="NoSpacing"/>
+        <w:rPr>
+          <w:b/>
+          <w:bCs/>
+          <w:color w:val="000000" w:themeColor="text1"/>
+          <w:u w:val="single"/>
+        </w:rPr>
+      </w:pPr>
+      <w:r>
+        <w:rPr>
+          <w:b/>
+          <w:bCs/>
+          <w:color w:val="000000" w:themeColor="text1"/>
+          <w:u w:val="single"/>
+        </w:rPr>
+        <w:t>Collection Mapping in Hibernate (HAS-A)</w:t>
+      </w:r>
+    </w:p>
+    <w:p>
+      <w:pPr>
+        <w:pStyle w:val="NoSpacing"/>
+        <w:numPr>
+          <w:ilvl w:val="3"/>
+          <w:numId w:val="11"/>
+        </w:numPr>
+        <w:rPr>
+          <w:color w:val="000000" w:themeColor="text1"/>
+        </w:rPr>
+      </w:pPr>
+      <w:r>
+        <w:rPr>
+          <w:color w:val="000000" w:themeColor="text1"/>
+        </w:rPr>
+        <w:t xml:space="preserve">Can </w:t>
+      </w:r>
+      <w:proofErr w:type="spellStart"/>
+      <w:r>
+        <w:rPr>
+          <w:color w:val="000000" w:themeColor="text1"/>
+        </w:rPr>
+        <w:t>cerate</w:t>
+      </w:r>
+      <w:proofErr w:type="spellEnd"/>
+      <w:r>
+        <w:rPr>
+          <w:color w:val="000000" w:themeColor="text1"/>
+        </w:rPr>
+        <w:t xml:space="preserve"> a </w:t>
+      </w:r>
+      <w:proofErr w:type="gramStart"/>
+      <w:r>
+        <w:rPr>
+          <w:color w:val="000000" w:themeColor="text1"/>
+        </w:rPr>
+        <w:t>tables</w:t>
+      </w:r>
+      <w:proofErr w:type="gramEnd"/>
+      <w:r>
+        <w:rPr>
+          <w:color w:val="000000" w:themeColor="text1"/>
+        </w:rPr>
+        <w:t xml:space="preserve"> which has a relation in the form of PK and FK.</w:t>
+      </w:r>
+    </w:p>
+    <w:p>
+      <w:pPr>
+        <w:pStyle w:val="NoSpacing"/>
+        <w:numPr>
+          <w:ilvl w:val="3"/>
+          <w:numId w:val="11"/>
+        </w:numPr>
+        <w:rPr>
+          <w:color w:val="000000" w:themeColor="text1"/>
+        </w:rPr>
+      </w:pPr>
+      <w:r>
+        <w:rPr>
+          <w:color w:val="000000" w:themeColor="text1"/>
+        </w:rPr>
+        <w:t xml:space="preserve">To Achieve </w:t>
+      </w:r>
+      <w:proofErr w:type="gramStart"/>
+      <w:r>
+        <w:rPr>
+          <w:color w:val="000000" w:themeColor="text1"/>
+        </w:rPr>
+        <w:t>this</w:t>
+      </w:r>
+      <w:proofErr w:type="gramEnd"/>
+      <w:r>
+        <w:rPr>
+          <w:color w:val="000000" w:themeColor="text1"/>
+        </w:rPr>
+        <w:t xml:space="preserve"> you have to create the reference of one class into another class.</w:t>
+      </w:r>
+    </w:p>
+    <w:p>
+      <w:pPr>
+        <w:pStyle w:val="NoSpacing"/>
+        <w:numPr>
+          <w:ilvl w:val="3"/>
+          <w:numId w:val="11"/>
+        </w:numPr>
+        <w:rPr>
+          <w:color w:val="000000" w:themeColor="text1"/>
+        </w:rPr>
+      </w:pPr>
+      <w:r>
+        <w:rPr>
+          <w:color w:val="000000" w:themeColor="text1"/>
+        </w:rPr>
+        <w:t xml:space="preserve">This reference has to annotate with one of the following </w:t>
+      </w:r>
+      <w:proofErr w:type="gramStart"/>
+      <w:r>
+        <w:rPr>
+          <w:color w:val="000000" w:themeColor="text1"/>
+        </w:rPr>
+        <w:t>annotation</w:t>
+      </w:r>
+      <w:proofErr w:type="gramEnd"/>
+      <w:r>
+        <w:rPr>
+          <w:color w:val="000000" w:themeColor="text1"/>
+        </w:rPr>
+        <w:t>.</w:t>
+      </w:r>
+    </w:p>
+    <w:p>
+      <w:pPr>
+        <w:pStyle w:val="NoSpacing"/>
+        <w:numPr>
+          <w:ilvl w:val="4"/>
+          <w:numId w:val="11"/>
+        </w:numPr>
+        <w:rPr>
+          <w:color w:val="000000" w:themeColor="text1"/>
+        </w:rPr>
+      </w:pPr>
+      <w:r>
+        <w:rPr>
+          <w:color w:val="000000" w:themeColor="text1"/>
+        </w:rPr>
+        <w:t>@OneToOne</w:t>
+      </w:r>
+    </w:p>
+    <w:p>
+      <w:pPr>
+        <w:pStyle w:val="NoSpacing"/>
+        <w:numPr>
+          <w:ilvl w:val="4"/>
+          <w:numId w:val="11"/>
+        </w:numPr>
+        <w:rPr>
+          <w:color w:val="000000" w:themeColor="text1"/>
+        </w:rPr>
+      </w:pPr>
+      <w:r>
+        <w:rPr>
+          <w:color w:val="000000" w:themeColor="text1"/>
+        </w:rPr>
+        <w:t>@ManyToOne</w:t>
+      </w:r>
+    </w:p>
+    <w:p>
+      <w:pPr>
+        <w:pStyle w:val="NoSpacing"/>
+        <w:numPr>
+          <w:ilvl w:val="4"/>
+          <w:numId w:val="11"/>
+        </w:numPr>
+        <w:rPr>
+          <w:color w:val="000000" w:themeColor="text1"/>
+        </w:rPr>
+      </w:pPr>
+      <w:r>
+        <w:rPr>
+          <w:color w:val="000000" w:themeColor="text1"/>
+        </w:rPr>
+        <w:t>@OneToMany</w:t>
+      </w:r>
+    </w:p>
+    <w:p>
+      <w:pPr>
+        <w:pStyle w:val="NoSpacing"/>
+        <w:numPr>
+          <w:ilvl w:val="4"/>
+          <w:numId w:val="11"/>
+        </w:numPr>
+        <w:rPr>
+          <w:color w:val="000000" w:themeColor="text1"/>
+        </w:rPr>
+      </w:pPr>
+      <w:r>
+        <w:rPr>
+          <w:color w:val="000000" w:themeColor="text1"/>
+        </w:rPr>
+        <w:t xml:space="preserve">@ManyToMany  </w:t>
       </w:r>
     </w:p>
     <w:sectPr>
@@ -1813,16 +2209,16 @@
       <w:lvlText w:val="%4."/>
       <w:lvlJc w:val="left"/>
       <w:pPr>
-        <w:ind w:left="2880" w:hanging="360"/>
-      </w:pPr>
-    </w:lvl>
-    <w:lvl w:ilvl="4" w:tplc="04090019" w:tentative="1">
+        <w:ind w:left="720" w:hanging="360"/>
+      </w:pPr>
+    </w:lvl>
+    <w:lvl w:ilvl="4" w:tplc="04090019">
       <w:start w:val="1"/>
       <w:numFmt w:val="lowerLetter"/>
       <w:lvlText w:val="%5."/>
       <w:lvlJc w:val="left"/>
       <w:pPr>
-        <w:ind w:left="3600" w:hanging="360"/>
+        <w:ind w:left="1260" w:hanging="360"/>
       </w:pPr>
     </w:lvl>
     <w:lvl w:ilvl="5" w:tplc="0409001B" w:tentative="1">

</xml_diff>

<commit_message>
Hibernate OneToMany and ManyToOne
Hibernate OneToMany and ManyToOne
</commit_message>
<xml_diff>
--- a/docs/HibernateFramework.docx
+++ b/docs/HibernateFramework.docx
@@ -1800,6 +1800,351 @@
         <w:t xml:space="preserve">@ManyToMany  </w:t>
       </w:r>
     </w:p>
+    <w:p>
+      <w:pPr>
+        <w:pStyle w:val="NoSpacing"/>
+        <w:numPr>
+          <w:ilvl w:val="0"/>
+          <w:numId w:val="11"/>
+        </w:numPr>
+        <w:rPr>
+          <w:color w:val="000000" w:themeColor="text1"/>
+        </w:rPr>
+      </w:pPr>
+      <w:r>
+        <w:rPr>
+          <w:color w:val="000000" w:themeColor="text1"/>
+        </w:rPr>
+        <w:t>To create a @OneToOne and @ManyToOne you have to user single object</w:t>
+      </w:r>
+    </w:p>
+    <w:p>
+      <w:pPr>
+        <w:pStyle w:val="NoSpacing"/>
+        <w:numPr>
+          <w:ilvl w:val="0"/>
+          <w:numId w:val="11"/>
+        </w:numPr>
+        <w:rPr>
+          <w:color w:val="000000" w:themeColor="text1"/>
+        </w:rPr>
+      </w:pPr>
+      <w:r>
+        <w:rPr>
+          <w:color w:val="000000" w:themeColor="text1"/>
+        </w:rPr>
+        <w:t xml:space="preserve">To create a @OneToMany and @ManyToMay you have to use collection of </w:t>
+      </w:r>
+      <w:proofErr w:type="gramStart"/>
+      <w:r>
+        <w:rPr>
+          <w:color w:val="000000" w:themeColor="text1"/>
+        </w:rPr>
+        <w:t>object</w:t>
+      </w:r>
+      <w:proofErr w:type="gramEnd"/>
+      <w:r>
+        <w:rPr>
+          <w:color w:val="000000" w:themeColor="text1"/>
+        </w:rPr>
+        <w:t xml:space="preserve">. </w:t>
+      </w:r>
+    </w:p>
+    <w:p>
+      <w:pPr>
+        <w:pStyle w:val="NoSpacing"/>
+        <w:rPr>
+          <w:color w:val="000000" w:themeColor="text1"/>
+        </w:rPr>
+      </w:pPr>
+    </w:p>
+    <w:p>
+      <w:pPr>
+        <w:pStyle w:val="NoSpacing"/>
+        <w:rPr>
+          <w:color w:val="000000" w:themeColor="text1"/>
+        </w:rPr>
+      </w:pPr>
+    </w:p>
+    <w:p>
+      <w:pPr>
+        <w:pStyle w:val="NoSpacing"/>
+        <w:ind w:left="900"/>
+        <w:rPr>
+          <w:color w:val="000000" w:themeColor="text1"/>
+        </w:rPr>
+      </w:pPr>
+      <w:r>
+        <w:rPr>
+          <w:noProof/>
+          <w:color w:val="000000" w:themeColor="text1"/>
+        </w:rPr>
+        <w:drawing>
+          <wp:inline distT="0" distB="0" distL="0" distR="0" wp14:anchorId="319C2D22" wp14:editId="2548BAAE">
+            <wp:extent cx="4381169" cy="2526661"/>
+            <wp:effectExtent l="0" t="0" r="635" b="7620"/>
+            <wp:docPr id="2" name="Picture 2"/>
+            <wp:cNvGraphicFramePr>
+              <a:graphicFrameLocks xmlns:a="http://schemas.openxmlformats.org/drawingml/2006/main" noChangeAspect="1"/>
+            </wp:cNvGraphicFramePr>
+            <a:graphic xmlns:a="http://schemas.openxmlformats.org/drawingml/2006/main">
+              <a:graphicData uri="http://schemas.openxmlformats.org/drawingml/2006/picture">
+                <pic:pic xmlns:pic="http://schemas.openxmlformats.org/drawingml/2006/picture">
+                  <pic:nvPicPr>
+                    <pic:cNvPr id="0" name="Picture 1"/>
+                    <pic:cNvPicPr>
+                      <a:picLocks noChangeAspect="1" noChangeArrowheads="1"/>
+                    </pic:cNvPicPr>
+                  </pic:nvPicPr>
+                  <pic:blipFill>
+                    <a:blip r:embed="rId7" cstate="print">
+                      <a:extLst>
+                        <a:ext uri="{28A0092B-C50C-407E-A947-70E740481C1C}">
+                          <a14:useLocalDpi xmlns:a14="http://schemas.microsoft.com/office/drawing/2010/main" val="0"/>
+                        </a:ext>
+                      </a:extLst>
+                    </a:blip>
+                    <a:srcRect/>
+                    <a:stretch>
+                      <a:fillRect/>
+                    </a:stretch>
+                  </pic:blipFill>
+                  <pic:spPr bwMode="auto">
+                    <a:xfrm>
+                      <a:off x="0" y="0"/>
+                      <a:ext cx="4384735" cy="2528718"/>
+                    </a:xfrm>
+                    <a:prstGeom prst="rect">
+                      <a:avLst/>
+                    </a:prstGeom>
+                    <a:noFill/>
+                    <a:ln>
+                      <a:noFill/>
+                    </a:ln>
+                  </pic:spPr>
+                </pic:pic>
+              </a:graphicData>
+            </a:graphic>
+          </wp:inline>
+        </w:drawing>
+      </w:r>
+    </w:p>
+    <w:p>
+      <w:pPr>
+        <w:pStyle w:val="NoSpacing"/>
+        <w:rPr>
+          <w:color w:val="000000" w:themeColor="text1"/>
+        </w:rPr>
+      </w:pPr>
+    </w:p>
+    <w:p>
+      <w:pPr>
+        <w:rPr>
+          <w:color w:val="000000" w:themeColor="text1"/>
+        </w:rPr>
+      </w:pPr>
+      <w:r>
+        <w:rPr>
+          <w:color w:val="000000" w:themeColor="text1"/>
+        </w:rPr>
+        <w:br w:type="page"/>
+      </w:r>
+    </w:p>
+    <w:p>
+      <w:pPr>
+        <w:pStyle w:val="NoSpacing"/>
+        <w:rPr>
+          <w:color w:val="000000" w:themeColor="text1"/>
+        </w:rPr>
+      </w:pPr>
+      <w:r>
+        <w:rPr>
+          <w:color w:val="000000" w:themeColor="text1"/>
+        </w:rPr>
+        <w:lastRenderedPageBreak/>
+        <w:t>Fetch Type:</w:t>
+      </w:r>
+    </w:p>
+    <w:p>
+      <w:pPr>
+        <w:pStyle w:val="NoSpacing"/>
+        <w:numPr>
+          <w:ilvl w:val="0"/>
+          <w:numId w:val="12"/>
+        </w:numPr>
+        <w:rPr>
+          <w:color w:val="000000" w:themeColor="text1"/>
+        </w:rPr>
+      </w:pPr>
+      <w:r>
+        <w:rPr>
+          <w:color w:val="000000" w:themeColor="text1"/>
+        </w:rPr>
+        <w:t xml:space="preserve">This property is use to manage the joins applied on multiple </w:t>
+      </w:r>
+      <w:proofErr w:type="gramStart"/>
+      <w:r>
+        <w:rPr>
+          <w:color w:val="000000" w:themeColor="text1"/>
+        </w:rPr>
+        <w:t>table</w:t>
+      </w:r>
+      <w:proofErr w:type="gramEnd"/>
+      <w:r>
+        <w:rPr>
+          <w:color w:val="000000" w:themeColor="text1"/>
+        </w:rPr>
+        <w:t xml:space="preserve"> by hibernate.</w:t>
+      </w:r>
+    </w:p>
+    <w:p>
+      <w:pPr>
+        <w:pStyle w:val="NoSpacing"/>
+        <w:numPr>
+          <w:ilvl w:val="0"/>
+          <w:numId w:val="12"/>
+        </w:numPr>
+        <w:rPr>
+          <w:color w:val="000000" w:themeColor="text1"/>
+        </w:rPr>
+      </w:pPr>
+      <w:r>
+        <w:rPr>
+          <w:color w:val="000000" w:themeColor="text1"/>
+        </w:rPr>
+        <w:t>Fetch Type is of 2 types</w:t>
+      </w:r>
+    </w:p>
+    <w:p>
+      <w:pPr>
+        <w:pStyle w:val="NoSpacing"/>
+        <w:numPr>
+          <w:ilvl w:val="1"/>
+          <w:numId w:val="12"/>
+        </w:numPr>
+        <w:rPr>
+          <w:color w:val="000000" w:themeColor="text1"/>
+        </w:rPr>
+      </w:pPr>
+      <w:r>
+        <w:rPr>
+          <w:color w:val="000000" w:themeColor="text1"/>
+        </w:rPr>
+        <w:t xml:space="preserve">EAGER: This will pull the information of another table at the time of getting records form original table. </w:t>
+      </w:r>
+      <w:r>
+        <w:rPr>
+          <w:color w:val="000000" w:themeColor="text1"/>
+        </w:rPr>
+        <w:t xml:space="preserve"> This is the default fetch type for </w:t>
+      </w:r>
+      <w:proofErr w:type="spellStart"/>
+      <w:r>
+        <w:rPr>
+          <w:color w:val="000000" w:themeColor="text1"/>
+        </w:rPr>
+        <w:t>OneToOne</w:t>
+      </w:r>
+      <w:proofErr w:type="spellEnd"/>
+      <w:r>
+        <w:rPr>
+          <w:color w:val="000000" w:themeColor="text1"/>
+        </w:rPr>
+        <w:t xml:space="preserve"> and </w:t>
+      </w:r>
+      <w:proofErr w:type="spellStart"/>
+      <w:r>
+        <w:rPr>
+          <w:color w:val="000000" w:themeColor="text1"/>
+        </w:rPr>
+        <w:t>ManyToOne</w:t>
+      </w:r>
+      <w:proofErr w:type="spellEnd"/>
+    </w:p>
+    <w:p>
+      <w:pPr>
+        <w:pStyle w:val="NoSpacing"/>
+        <w:numPr>
+          <w:ilvl w:val="1"/>
+          <w:numId w:val="12"/>
+        </w:numPr>
+        <w:rPr>
+          <w:color w:val="000000" w:themeColor="text1"/>
+        </w:rPr>
+      </w:pPr>
+      <w:r>
+        <w:rPr>
+          <w:color w:val="000000" w:themeColor="text1"/>
+        </w:rPr>
+        <w:t>LAZY:</w:t>
+      </w:r>
+      <w:r>
+        <w:rPr>
+          <w:color w:val="000000" w:themeColor="text1"/>
+        </w:rPr>
+        <w:t xml:space="preserve"> This will not pull the information from </w:t>
+      </w:r>
+      <w:proofErr w:type="gramStart"/>
+      <w:r>
+        <w:rPr>
+          <w:color w:val="000000" w:themeColor="text1"/>
+        </w:rPr>
+        <w:t>the another</w:t>
+      </w:r>
+      <w:proofErr w:type="gramEnd"/>
+      <w:r>
+        <w:rPr>
+          <w:color w:val="000000" w:themeColor="text1"/>
+        </w:rPr>
+        <w:t xml:space="preserve"> table at time of getting the records from original table but </w:t>
+      </w:r>
+      <w:r>
+        <w:rPr>
+          <w:color w:val="000000" w:themeColor="text1"/>
+        </w:rPr>
+        <w:t>i</w:t>
+      </w:r>
+      <w:r>
+        <w:rPr>
+          <w:color w:val="000000" w:themeColor="text1"/>
+        </w:rPr>
+        <w:t>f user is trying to get the info from the another table then separate query will be executed for this operation.</w:t>
+      </w:r>
+      <w:r>
+        <w:rPr>
+          <w:color w:val="000000" w:themeColor="text1"/>
+        </w:rPr>
+        <w:t xml:space="preserve"> This is the default fetch type for </w:t>
+      </w:r>
+      <w:proofErr w:type="spellStart"/>
+      <w:r>
+        <w:rPr>
+          <w:color w:val="000000" w:themeColor="text1"/>
+        </w:rPr>
+        <w:t>OneToMany</w:t>
+      </w:r>
+      <w:proofErr w:type="spellEnd"/>
+      <w:r>
+        <w:rPr>
+          <w:color w:val="000000" w:themeColor="text1"/>
+        </w:rPr>
+        <w:t xml:space="preserve"> and </w:t>
+      </w:r>
+      <w:proofErr w:type="spellStart"/>
+      <w:r>
+        <w:rPr>
+          <w:color w:val="000000" w:themeColor="text1"/>
+        </w:rPr>
+        <w:t>ManyToMany</w:t>
+      </w:r>
+      <w:proofErr w:type="spellEnd"/>
+      <w:r>
+        <w:rPr>
+          <w:color w:val="000000" w:themeColor="text1"/>
+        </w:rPr>
+        <w:t xml:space="preserve"> </w:t>
+      </w:r>
+    </w:p>
     <w:sectPr>
       <w:pgSz w:w="12240" w:h="15840"/>
       <w:pgMar w:top="1440" w:right="1440" w:bottom="1440" w:left="1440" w:header="720" w:footer="720" w:gutter="0"/>
@@ -2439,6 +2784,95 @@
     </w:lvl>
   </w:abstractNum>
   <w:abstractNum w:abstractNumId="7" w15:restartNumberingAfterBreak="0">
+    <w:nsid w:val="67933B92"/>
+    <w:multiLevelType w:val="hybridMultilevel"/>
+    <w:tmpl w:val="F1DAF7A2"/>
+    <w:lvl w:ilvl="0" w:tplc="071041D4">
+      <w:start w:val="1"/>
+      <w:numFmt w:val="decimal"/>
+      <w:lvlText w:val="%1."/>
+      <w:lvlJc w:val="left"/>
+      <w:pPr>
+        <w:ind w:left="720" w:hanging="360"/>
+      </w:pPr>
+      <w:rPr>
+        <w:rFonts w:hint="default"/>
+      </w:rPr>
+    </w:lvl>
+    <w:lvl w:ilvl="1" w:tplc="04090019">
+      <w:start w:val="1"/>
+      <w:numFmt w:val="lowerLetter"/>
+      <w:lvlText w:val="%2."/>
+      <w:lvlJc w:val="left"/>
+      <w:pPr>
+        <w:ind w:left="1440" w:hanging="360"/>
+      </w:pPr>
+    </w:lvl>
+    <w:lvl w:ilvl="2" w:tplc="0409001B" w:tentative="1">
+      <w:start w:val="1"/>
+      <w:numFmt w:val="lowerRoman"/>
+      <w:lvlText w:val="%3."/>
+      <w:lvlJc w:val="right"/>
+      <w:pPr>
+        <w:ind w:left="2160" w:hanging="180"/>
+      </w:pPr>
+    </w:lvl>
+    <w:lvl w:ilvl="3" w:tplc="0409000F" w:tentative="1">
+      <w:start w:val="1"/>
+      <w:numFmt w:val="decimal"/>
+      <w:lvlText w:val="%4."/>
+      <w:lvlJc w:val="left"/>
+      <w:pPr>
+        <w:ind w:left="2880" w:hanging="360"/>
+      </w:pPr>
+    </w:lvl>
+    <w:lvl w:ilvl="4" w:tplc="04090019" w:tentative="1">
+      <w:start w:val="1"/>
+      <w:numFmt w:val="lowerLetter"/>
+      <w:lvlText w:val="%5."/>
+      <w:lvlJc w:val="left"/>
+      <w:pPr>
+        <w:ind w:left="3600" w:hanging="360"/>
+      </w:pPr>
+    </w:lvl>
+    <w:lvl w:ilvl="5" w:tplc="0409001B" w:tentative="1">
+      <w:start w:val="1"/>
+      <w:numFmt w:val="lowerRoman"/>
+      <w:lvlText w:val="%6."/>
+      <w:lvlJc w:val="right"/>
+      <w:pPr>
+        <w:ind w:left="4320" w:hanging="180"/>
+      </w:pPr>
+    </w:lvl>
+    <w:lvl w:ilvl="6" w:tplc="0409000F" w:tentative="1">
+      <w:start w:val="1"/>
+      <w:numFmt w:val="decimal"/>
+      <w:lvlText w:val="%7."/>
+      <w:lvlJc w:val="left"/>
+      <w:pPr>
+        <w:ind w:left="5040" w:hanging="360"/>
+      </w:pPr>
+    </w:lvl>
+    <w:lvl w:ilvl="7" w:tplc="04090019" w:tentative="1">
+      <w:start w:val="1"/>
+      <w:numFmt w:val="lowerLetter"/>
+      <w:lvlText w:val="%8."/>
+      <w:lvlJc w:val="left"/>
+      <w:pPr>
+        <w:ind w:left="5760" w:hanging="360"/>
+      </w:pPr>
+    </w:lvl>
+    <w:lvl w:ilvl="8" w:tplc="0409001B" w:tentative="1">
+      <w:start w:val="1"/>
+      <w:numFmt w:val="lowerRoman"/>
+      <w:lvlText w:val="%9."/>
+      <w:lvlJc w:val="right"/>
+      <w:pPr>
+        <w:ind w:left="6480" w:hanging="180"/>
+      </w:pPr>
+    </w:lvl>
+  </w:abstractNum>
+  <w:abstractNum w:abstractNumId="8" w15:restartNumberingAfterBreak="0">
     <w:nsid w:val="6E45274E"/>
     <w:multiLevelType w:val="hybridMultilevel"/>
     <w:tmpl w:val="3F540954"/>
@@ -2527,7 +2961,7 @@
       </w:pPr>
     </w:lvl>
   </w:abstractNum>
-  <w:abstractNum w:abstractNumId="8" w15:restartNumberingAfterBreak="0">
+  <w:abstractNum w:abstractNumId="9" w15:restartNumberingAfterBreak="0">
     <w:nsid w:val="76846831"/>
     <w:multiLevelType w:val="hybridMultilevel"/>
     <w:tmpl w:val="F67C81DC"/>
@@ -2618,7 +3052,7 @@
       </w:pPr>
     </w:lvl>
   </w:abstractNum>
-  <w:abstractNum w:abstractNumId="9" w15:restartNumberingAfterBreak="0">
+  <w:abstractNum w:abstractNumId="10" w15:restartNumberingAfterBreak="0">
     <w:nsid w:val="796853F7"/>
     <w:multiLevelType w:val="hybridMultilevel"/>
     <w:tmpl w:val="CDB42D38"/>
@@ -2707,7 +3141,7 @@
       </w:pPr>
     </w:lvl>
   </w:abstractNum>
-  <w:abstractNum w:abstractNumId="10" w15:restartNumberingAfterBreak="0">
+  <w:abstractNum w:abstractNumId="11" w15:restartNumberingAfterBreak="0">
     <w:nsid w:val="7CBC085D"/>
     <w:multiLevelType w:val="hybridMultilevel"/>
     <w:tmpl w:val="7ADA7020"/>
@@ -2805,31 +3239,34 @@
     <w:abstractNumId w:val="5"/>
   </w:num>
   <w:num w:numId="3" w16cid:durableId="1444183951">
-    <w:abstractNumId w:val="7"/>
+    <w:abstractNumId w:val="8"/>
   </w:num>
   <w:num w:numId="4" w16cid:durableId="784622402">
     <w:abstractNumId w:val="0"/>
   </w:num>
   <w:num w:numId="5" w16cid:durableId="1164247471">
-    <w:abstractNumId w:val="9"/>
+    <w:abstractNumId w:val="10"/>
   </w:num>
   <w:num w:numId="6" w16cid:durableId="676929821">
     <w:abstractNumId w:val="3"/>
   </w:num>
   <w:num w:numId="7" w16cid:durableId="835270737">
-    <w:abstractNumId w:val="10"/>
+    <w:abstractNumId w:val="11"/>
   </w:num>
   <w:num w:numId="8" w16cid:durableId="2122600834">
     <w:abstractNumId w:val="6"/>
   </w:num>
   <w:num w:numId="9" w16cid:durableId="1792478261">
-    <w:abstractNumId w:val="8"/>
+    <w:abstractNumId w:val="9"/>
   </w:num>
   <w:num w:numId="10" w16cid:durableId="1814103603">
     <w:abstractNumId w:val="2"/>
   </w:num>
   <w:num w:numId="11" w16cid:durableId="1518425687">
     <w:abstractNumId w:val="4"/>
+  </w:num>
+  <w:num w:numId="12" w16cid:durableId="1283851383">
+    <w:abstractNumId w:val="7"/>
   </w:num>
 </w:numbering>
 </file>

</xml_diff>